<commit_message>
added DropList input type to track context
</commit_message>
<xml_diff>
--- a/docs/Aide a la configuration et au developpement sur Formbuilder.docx
+++ b/docs/Aide a la configuration et au developpement sur Formbuilder.docx
@@ -501,21 +501,7 @@
         <w:rPr>
           <w:sz w:val="24"/>
         </w:rPr>
-        <w:t xml:space="preserve">, alors il </w:t>
-      </w:r>
-      <w:proofErr w:type="gramStart"/>
-      <w:r>
-        <w:rPr>
-          <w:sz w:val="24"/>
-        </w:rPr>
-        <w:t>aura</w:t>
-      </w:r>
-      <w:proofErr w:type="gramEnd"/>
-      <w:r>
-        <w:rPr>
-          <w:sz w:val="24"/>
-        </w:rPr>
-        <w:t xml:space="preserve"> les propriétés du contexte « defaults ».</w:t>
+        <w:t>, alors il aura les propriétés du contexte « defaults ».</w:t>
       </w:r>
     </w:p>
     <w:p>
@@ -967,8 +953,6 @@
         </w:rPr>
         <w:t xml:space="preserve">NB : une propriété spécifique au Formbuilder peut être rajoutée dans un objet </w:t>
       </w:r>
-      <w:bookmarkStart w:id="0" w:name="_GoBack"/>
-      <w:bookmarkEnd w:id="0"/>
       <w:proofErr w:type="spellStart"/>
       <w:r>
         <w:rPr>
@@ -1858,8 +1842,9 @@
           <w:color w:val="auto"/>
           <w:sz w:val="24"/>
         </w:rPr>
-        <w:t xml:space="preserve">Dans le formbuilder, la liste des </w:t>
-      </w:r>
+        <w:t>Dans le formbuilder, la liste des inputs qu’il est possible de créer est définie dans le fichier « Fields.js » se trouvant dans le dossier « </w:t>
+      </w:r>
+      <w:proofErr w:type="spellStart"/>
       <w:r>
         <w:rPr>
           <w:rFonts w:asciiTheme="minorHAnsi" w:eastAsiaTheme="minorHAnsi" w:hAnsiTheme="minorHAnsi" w:cstheme="minorBidi"/>
@@ -1870,8 +1855,9 @@
           <w:color w:val="auto"/>
           <w:sz w:val="24"/>
         </w:rPr>
-        <w:t xml:space="preserve">inputs qu’il est possible de créer </w:t>
-      </w:r>
+        <w:t>assets</w:t>
+      </w:r>
+      <w:proofErr w:type="spellEnd"/>
       <w:r>
         <w:rPr>
           <w:rFonts w:asciiTheme="minorHAnsi" w:eastAsiaTheme="minorHAnsi" w:hAnsiTheme="minorHAnsi" w:cstheme="minorBidi"/>
@@ -1882,8 +1868,9 @@
           <w:color w:val="auto"/>
           <w:sz w:val="24"/>
         </w:rPr>
-        <w:t>est définie d</w:t>
-      </w:r>
+        <w:t>/</w:t>
+      </w:r>
+      <w:proofErr w:type="spellStart"/>
       <w:r>
         <w:rPr>
           <w:rFonts w:asciiTheme="minorHAnsi" w:eastAsiaTheme="minorHAnsi" w:hAnsiTheme="minorHAnsi" w:cstheme="minorBidi"/>
@@ -1894,8 +1881,9 @@
           <w:color w:val="auto"/>
           <w:sz w:val="24"/>
         </w:rPr>
-        <w:t>ans le fichier « Fields</w:t>
-      </w:r>
+        <w:t>js</w:t>
+      </w:r>
+      <w:proofErr w:type="spellEnd"/>
       <w:r>
         <w:rPr>
           <w:rFonts w:asciiTheme="minorHAnsi" w:eastAsiaTheme="minorHAnsi" w:hAnsiTheme="minorHAnsi" w:cstheme="minorBidi"/>
@@ -1906,7 +1894,7 @@
           <w:color w:val="auto"/>
           <w:sz w:val="24"/>
         </w:rPr>
-        <w:t>.js » se trouvant dans le dossier « </w:t>
+        <w:t>/</w:t>
       </w:r>
       <w:proofErr w:type="spellStart"/>
       <w:r>
@@ -1919,7 +1907,7 @@
           <w:color w:val="auto"/>
           <w:sz w:val="24"/>
         </w:rPr>
-        <w:t>assets</w:t>
+        <w:t>editionPageModule</w:t>
       </w:r>
       <w:proofErr w:type="spellEnd"/>
       <w:r>
@@ -1945,7 +1933,7 @@
           <w:color w:val="auto"/>
           <w:sz w:val="24"/>
         </w:rPr>
-        <w:t>js</w:t>
+        <w:t>models</w:t>
       </w:r>
       <w:proofErr w:type="spellEnd"/>
       <w:r>
@@ -1958,58 +1946,6 @@
           <w:color w:val="auto"/>
           <w:sz w:val="24"/>
         </w:rPr>
-        <w:t>/</w:t>
-      </w:r>
-      <w:proofErr w:type="spellStart"/>
-      <w:r>
-        <w:rPr>
-          <w:rFonts w:asciiTheme="minorHAnsi" w:eastAsiaTheme="minorHAnsi" w:hAnsiTheme="minorHAnsi" w:cstheme="minorBidi"/>
-          <w:b w:val="0"/>
-          <w:bCs w:val="0"/>
-          <w:i w:val="0"/>
-          <w:iCs w:val="0"/>
-          <w:color w:val="auto"/>
-          <w:sz w:val="24"/>
-        </w:rPr>
-        <w:t>editionPageModule</w:t>
-      </w:r>
-      <w:proofErr w:type="spellEnd"/>
-      <w:r>
-        <w:rPr>
-          <w:rFonts w:asciiTheme="minorHAnsi" w:eastAsiaTheme="minorHAnsi" w:hAnsiTheme="minorHAnsi" w:cstheme="minorBidi"/>
-          <w:b w:val="0"/>
-          <w:bCs w:val="0"/>
-          <w:i w:val="0"/>
-          <w:iCs w:val="0"/>
-          <w:color w:val="auto"/>
-          <w:sz w:val="24"/>
-        </w:rPr>
-        <w:t>/</w:t>
-      </w:r>
-      <w:proofErr w:type="spellStart"/>
-      <w:r>
-        <w:rPr>
-          <w:rFonts w:asciiTheme="minorHAnsi" w:eastAsiaTheme="minorHAnsi" w:hAnsiTheme="minorHAnsi" w:cstheme="minorBidi"/>
-          <w:b w:val="0"/>
-          <w:bCs w:val="0"/>
-          <w:i w:val="0"/>
-          <w:iCs w:val="0"/>
-          <w:color w:val="auto"/>
-          <w:sz w:val="24"/>
-        </w:rPr>
-        <w:t>models</w:t>
-      </w:r>
-      <w:proofErr w:type="spellEnd"/>
-      <w:r>
-        <w:rPr>
-          <w:rFonts w:asciiTheme="minorHAnsi" w:eastAsiaTheme="minorHAnsi" w:hAnsiTheme="minorHAnsi" w:cstheme="minorBidi"/>
-          <w:b w:val="0"/>
-          <w:bCs w:val="0"/>
-          <w:i w:val="0"/>
-          <w:iCs w:val="0"/>
-          <w:color w:val="auto"/>
-          <w:sz w:val="24"/>
-        </w:rPr>
         <w:t>».</w:t>
       </w:r>
     </w:p>
@@ -2273,6 +2209,93 @@
     </w:p>
     <w:p>
       <w:pPr>
+        <w:rPr>
+          <w:i/>
+        </w:rPr>
+      </w:pPr>
+      <w:r>
+        <w:rPr>
+          <w:i/>
+        </w:rPr>
+        <w:t>EDIT : La partie « section » est peut-être là pour pouvoir spécifier le « contexte global » dans lequel s’</w:t>
+      </w:r>
+      <w:r>
+        <w:rPr>
+          <w:i/>
+        </w:rPr>
+        <w:t xml:space="preserve">inscrivent les inputs </w:t>
+      </w:r>
+      <w:r>
+        <w:rPr>
+          <w:i/>
+        </w:rPr>
+        <w:t xml:space="preserve">(pour l’instant, il n’existe que « RENECO » comme top </w:t>
+      </w:r>
+      <w:proofErr w:type="spellStart"/>
+      <w:r>
+        <w:rPr>
+          <w:i/>
+        </w:rPr>
+        <w:t>context</w:t>
+      </w:r>
+      <w:proofErr w:type="spellEnd"/>
+      <w:r>
+        <w:rPr>
+          <w:i/>
+        </w:rPr>
+        <w:t>)</w:t>
+      </w:r>
+      <w:r>
+        <w:rPr>
+          <w:i/>
+        </w:rPr>
+        <w:t xml:space="preserve">, et si c’est effectivement le cas, la </w:t>
+      </w:r>
+      <w:proofErr w:type="spellStart"/>
+      <w:r>
+        <w:rPr>
+          <w:i/>
+        </w:rPr>
+        <w:t>feature</w:t>
+      </w:r>
+      <w:proofErr w:type="spellEnd"/>
+      <w:r>
+        <w:rPr>
+          <w:i/>
+        </w:rPr>
+        <w:t xml:space="preserve"> est </w:t>
+      </w:r>
+      <w:r>
+        <w:rPr>
+          <w:i/>
+        </w:rPr>
+        <w:t>à priori</w:t>
+      </w:r>
+      <w:r>
+        <w:rPr>
+          <w:i/>
+        </w:rPr>
+        <w:t xml:space="preserve"> non </w:t>
+      </w:r>
+      <w:proofErr w:type="spellStart"/>
+      <w:r>
+        <w:rPr>
+          <w:i/>
+        </w:rPr>
+        <w:t>fonctionelle</w:t>
+      </w:r>
+      <w:proofErr w:type="spellEnd"/>
+      <w:r>
+        <w:rPr>
+          <w:i/>
+        </w:rPr>
+        <w:t xml:space="preserve"> pour le moment.</w:t>
+      </w:r>
+      <w:bookmarkStart w:id="0" w:name="_GoBack"/>
+      <w:bookmarkEnd w:id="0"/>
+    </w:p>
+    <w:p>
+      <w:pPr>
         <w:pStyle w:val="Titre4"/>
         <w:rPr>
           <w:sz w:val="24"/>
@@ -2563,6 +2586,7 @@
           <w:i/>
           <w:sz w:val="24"/>
         </w:rPr>
+        <w:lastRenderedPageBreak/>
         <w:t>NB : Si vous désirez rajouter une propriété dynamique contextuelle pour TOUS les types d’inputs de votre contexte, au lieu de rajouter une propriété du nom de votre type d’input, nommez votre propriété « all ».</w:t>
       </w:r>
     </w:p>
@@ -2577,7 +2601,6 @@
         <w:rPr>
           <w:sz w:val="24"/>
         </w:rPr>
-        <w:lastRenderedPageBreak/>
         <w:t>Chargement de</w:t>
       </w:r>
       <w:r>
@@ -2717,15 +2740,7 @@
           <w:iCs/>
           <w:sz w:val="24"/>
         </w:rPr>
-        <w:t>»</w:t>
-      </w:r>
-      <w:r>
-        <w:rPr>
-          <w:bCs/>
-          <w:iCs/>
-          <w:sz w:val="24"/>
-        </w:rPr>
-        <w:t xml:space="preserve">. </w:t>
+        <w:t xml:space="preserve">». </w:t>
       </w:r>
     </w:p>
     <w:p>

</xml_diff>